<commit_message>
add picture of code of exploit
</commit_message>
<xml_diff>
--- a/Domaci 1/Milos Stojanovic KT1.docx
+++ b/Domaci 1/Milos Stojanovic KT1.docx
@@ -19,7 +19,6 @@
         <w:spacing w:before="240" w:after="240"/>
         <w:rPr>
           <w:highlight w:val="yellow"/>
-          <w:lang w:val="en-US"/>
         </w:rPr>
       </w:pPr>
       <w:r>
@@ -31,7 +30,6 @@
       <w:r>
         <w:rPr>
           <w:b/>
-          <w:lang/>
         </w:rPr>
         <w:t xml:space="preserve"> Miloš Stojanović R2 29/2024</w:t>
       </w:r>
@@ -162,7 +160,6 @@
         <w:rPr>
           <w:b/>
           <w:bCs/>
-          <w:lang w:val="en-US"/>
         </w:rPr>
         <w:t>CVE-2024-28863</w:t>
       </w:r>
@@ -253,7 +250,7 @@
       </w:pPr>
       <w:r>
         <w:pict>
-          <v:rect id="_x0000_i1029" style="width:0;height:1.5pt" o:hralign="center" o:hrstd="t" o:hr="t" fillcolor="#a0a0a0" stroked="f"/>
+          <v:rect id="_x0000_i1026" style="width:0;height:1.5pt" o:hralign="center" o:hrstd="t" o:hr="t" fillcolor="#a0a0a0" stroked="f"/>
         </w:pict>
       </w:r>
     </w:p>
@@ -279,16 +276,7 @@
           <w:sz w:val="26"/>
           <w:szCs w:val="26"/>
         </w:rPr>
-        <w:t>2</w:t>
-      </w:r>
-      <w:r>
-        <w:rPr>
-          <w:b/>
-          <w:color w:val="000000"/>
-          <w:sz w:val="26"/>
-          <w:szCs w:val="26"/>
-        </w:rPr>
-        <w:t>. CVSS skor</w:t>
+        <w:t>2. CVSS skor</w:t>
       </w:r>
     </w:p>
     <w:p>
@@ -658,7 +646,7 @@
       </w:pPr>
       <w:r>
         <w:pict>
-          <v:rect id="_x0000_i1026" style="width:0;height:1.5pt" o:hralign="center" o:hrstd="t" o:hr="t" fillcolor="#a0a0a0" stroked="f"/>
+          <v:rect id="_x0000_i1027" style="width:0;height:1.5pt" o:hralign="center" o:hrstd="t" o:hr="t" fillcolor="#a0a0a0" stroked="f"/>
         </w:pict>
       </w:r>
     </w:p>
@@ -727,19 +715,7 @@
           <w:rPr>
             <w:rStyle w:val="Hyperlink"/>
           </w:rPr>
-          <w:t>https://github.com/isaacs/node-tar/security/</w:t>
-        </w:r>
-        <w:r>
-          <w:rPr>
-            <w:rStyle w:val="Hyperlink"/>
-          </w:rPr>
-          <w:t>a</w:t>
-        </w:r>
-        <w:r>
-          <w:rPr>
-            <w:rStyle w:val="Hyperlink"/>
-          </w:rPr>
-          <w:t>dvisories/GHSA-f5x3-32g6-xq36</w:t>
+          <w:t>https://github.com/isaacs/node-tar/security/advisories/GHSA-f5x3-32g6-xq36</w:t>
         </w:r>
       </w:hyperlink>
     </w:p>
@@ -805,13 +781,24 @@
         <w:rPr>
           <w:b/>
         </w:rPr>
-        <w:t>Kod eksploita</w:t>
-      </w:r>
-      <w:r>
-        <w:rPr>
-          <w:b/>
-        </w:rPr>
-        <w:t xml:space="preserve"> (ukoliko postoji):</w:t>
+        <w:t>Kod eksploita (ukoliko postoji):</w:t>
+      </w:r>
+    </w:p>
+    <w:p>
+      <w:pPr>
+        <w:pStyle w:val="normal0"/>
+        <w:spacing w:after="240"/>
+        <w:ind w:left="720"/>
+      </w:pPr>
+      <w:r>
+        <w:t>Kod nije preuzet sa github linka. Napisan je prema opisu exploita.</w:t>
+      </w:r>
+      <w:r>
+        <w:t xml:space="preserve"> Bitno je da se pri kreiranju datoteke prođe kroz for petlju i napravi da putanja do fajla prolazi kroz veliki </w:t>
+      </w:r>
+      <w:r>
+        <w:lastRenderedPageBreak/>
+        <w:t>broj podfoldera (odnosno u veliku dubinu).</w:t>
       </w:r>
       <w:r>
         <w:rPr>
@@ -820,7 +807,54 @@
         <w:br/>
       </w:r>
       <w:r>
-        <w:t>Objasnite srž eksploita, dajte screenshot koda (samo glavni dio)</w:t>
+        <w:rPr>
+          <w:noProof/>
+        </w:rPr>
+        <w:drawing>
+          <wp:inline distT="0" distB="0" distL="0" distR="0">
+            <wp:extent cx="3251200" cy="2866968"/>
+            <wp:effectExtent l="19050" t="0" r="6350" b="0"/>
+            <wp:docPr id="6" name="Picture 6"/>
+            <wp:cNvGraphicFramePr>
+              <a:graphicFrameLocks xmlns:a="http://schemas.openxmlformats.org/drawingml/2006/main" noChangeAspect="1"/>
+            </wp:cNvGraphicFramePr>
+            <a:graphic xmlns:a="http://schemas.openxmlformats.org/drawingml/2006/main">
+              <a:graphicData uri="http://schemas.openxmlformats.org/drawingml/2006/picture">
+                <pic:pic xmlns:pic="http://schemas.openxmlformats.org/drawingml/2006/picture">
+                  <pic:nvPicPr>
+                    <pic:cNvPr id="0" name="Picture 6"/>
+                    <pic:cNvPicPr>
+                      <a:picLocks noChangeAspect="1" noChangeArrowheads="1"/>
+                    </pic:cNvPicPr>
+                  </pic:nvPicPr>
+                  <pic:blipFill>
+                    <a:blip r:embed="rId6" cstate="print"/>
+                    <a:srcRect/>
+                    <a:stretch>
+                      <a:fillRect/>
+                    </a:stretch>
+                  </pic:blipFill>
+                  <pic:spPr bwMode="auto">
+                    <a:xfrm>
+                      <a:off x="0" y="0"/>
+                      <a:ext cx="3252705" cy="2868295"/>
+                    </a:xfrm>
+                    <a:prstGeom prst="rect">
+                      <a:avLst/>
+                    </a:prstGeom>
+                    <a:noFill/>
+                    <a:ln w="9525">
+                      <a:noFill/>
+                      <a:miter lim="800000"/>
+                      <a:headEnd/>
+                      <a:tailEnd/>
+                    </a:ln>
+                  </pic:spPr>
+                </pic:pic>
+              </a:graphicData>
+            </a:graphic>
+          </wp:inline>
+        </w:drawing>
       </w:r>
     </w:p>
     <w:p>
@@ -829,7 +863,7 @@
       </w:pPr>
       <w:r>
         <w:pict>
-          <v:rect id="_x0000_i1027" style="width:0;height:1.5pt" o:hralign="center" o:hrstd="t" o:hr="t" fillcolor="#a0a0a0" stroked="f"/>
+          <v:rect id="_x0000_i1028" style="width:0;height:1.5pt" o:hralign="center" o:hrstd="t" o:hr="t" fillcolor="#a0a0a0" stroked="f"/>
         </w:pict>
       </w:r>
     </w:p>
@@ -881,7 +915,6 @@
         <w:ind w:left="720"/>
       </w:pPr>
       <w:r>
-        <w:lastRenderedPageBreak/>
         <w:t>Ranjivost postoji od</w:t>
       </w:r>
       <w:r>
@@ -967,6 +1000,7 @@
       <w:r>
         <w:rPr>
           <w:b/>
+          <w:noProof/>
         </w:rPr>
         <w:drawing>
           <wp:inline distT="0" distB="0" distL="0" distR="0">
@@ -986,7 +1020,7 @@
                     </pic:cNvPicPr>
                   </pic:nvPicPr>
                   <pic:blipFill>
-                    <a:blip r:embed="rId6" cstate="print"/>
+                    <a:blip r:embed="rId7" cstate="print"/>
                     <a:srcRect/>
                     <a:stretch>
                       <a:fillRect/>
@@ -1020,8 +1054,9 @@
         <w:pStyle w:val="normal0"/>
       </w:pPr>
       <w:r>
+        <w:lastRenderedPageBreak/>
         <w:pict>
-          <v:rect id="_x0000_i1028" style="width:0;height:1.5pt" o:hralign="center" o:hrstd="t" o:hr="t" fillcolor="#a0a0a0" stroked="f"/>
+          <v:rect id="_x0000_i1029" style="width:0;height:1.5pt" o:hralign="center" o:hrstd="t" o:hr="t" fillcolor="#a0a0a0" stroked="f"/>
         </w:pict>
       </w:r>
     </w:p>
@@ -1762,7 +1797,7 @@
         <w:rFonts w:ascii="Arial" w:eastAsia="Arial" w:hAnsi="Arial" w:cs="Arial"/>
         <w:sz w:val="22"/>
         <w:szCs w:val="22"/>
-        <w:lang w:eastAsia="en-US" w:bidi="ar-SA"/>
+        <w:lang w:val="en-US" w:eastAsia="en-US" w:bidi="ar-SA"/>
       </w:rPr>
     </w:rPrDefault>
     <w:pPrDefault>
@@ -1913,6 +1948,7 @@
   <w:style w:type="paragraph" w:default="1" w:styleId="Normal">
     <w:name w:val="Normal"/>
     <w:qFormat/>
+    <w:rsid w:val="0067069F"/>
   </w:style>
   <w:style w:type="paragraph" w:styleId="Heading1">
     <w:name w:val="heading 1"/>
@@ -2014,6 +2050,7 @@
   <w:style w:type="character" w:default="1" w:styleId="DefaultParagraphFont">
     <w:name w:val="Default Paragraph Font"/>
     <w:uiPriority w:val="1"/>
+    <w:semiHidden/>
     <w:unhideWhenUsed/>
   </w:style>
   <w:style w:type="table" w:default="1" w:styleId="TableNormal">

</xml_diff>